<commit_message>
nueva rama para microservio de empleado, admin,rol y agenda
</commit_message>
<xml_diff>
--- a/Equipo7_Sprint_1.docx
+++ b/Equipo7_Sprint_1.docx
@@ -7769,7 +7769,7 @@
       <w:r>
         <w:rPr/>
         <w:drawing>
-          <wp:anchor behindDoc="0" distT="0" distB="0" distL="0" distR="0" simplePos="0" locked="0" layoutInCell="0" allowOverlap="1" relativeHeight="19">
+          <wp:anchor behindDoc="0" distT="0" distB="0" distL="0" distR="0" simplePos="0" locked="0" layoutInCell="0" allowOverlap="1" relativeHeight="20">
             <wp:simplePos x="0" y="0"/>
             <wp:positionH relativeFrom="column">
               <wp:align>center</wp:align>
@@ -7823,7 +7823,7 @@
       <w:r>
         <w:rPr/>
         <w:drawing>
-          <wp:anchor behindDoc="0" distT="0" distB="0" distL="0" distR="0" simplePos="0" locked="0" layoutInCell="0" allowOverlap="1" relativeHeight="18">
+          <wp:anchor behindDoc="0" distT="0" distB="0" distL="0" distR="0" simplePos="0" locked="0" layoutInCell="0" allowOverlap="1" relativeHeight="19">
             <wp:simplePos x="0" y="0"/>
             <wp:positionH relativeFrom="column">
               <wp:align>center</wp:align>
@@ -7877,7 +7877,7 @@
       <w:r>
         <w:rPr/>
         <w:drawing>
-          <wp:anchor behindDoc="0" distT="0" distB="0" distL="0" distR="0" simplePos="0" locked="0" layoutInCell="0" allowOverlap="1" relativeHeight="21">
+          <wp:anchor behindDoc="0" distT="0" distB="0" distL="0" distR="0" simplePos="0" locked="0" layoutInCell="0" allowOverlap="1" relativeHeight="22">
             <wp:simplePos x="0" y="0"/>
             <wp:positionH relativeFrom="column">
               <wp:posOffset>-95250</wp:posOffset>
@@ -7931,7 +7931,7 @@
       <w:r>
         <w:rPr/>
         <w:drawing>
-          <wp:anchor behindDoc="0" distT="0" distB="0" distL="0" distR="0" simplePos="0" locked="0" layoutInCell="0" allowOverlap="1" relativeHeight="20">
+          <wp:anchor behindDoc="0" distT="0" distB="0" distL="0" distR="0" simplePos="0" locked="0" layoutInCell="0" allowOverlap="1" relativeHeight="21">
             <wp:simplePos x="0" y="0"/>
             <wp:positionH relativeFrom="column">
               <wp:align>center</wp:align>
@@ -8004,6 +8004,51 @@
         <w:rPr/>
       </w:r>
     </w:p>
+    <w:p>
+      <w:pPr>
+        <w:pStyle w:val="Normal"/>
+        <w:rPr/>
+      </w:pPr>
+      <w:r>
+        <w:rPr/>
+      </w:r>
+    </w:p>
+    <w:p>
+      <w:pPr>
+        <w:pStyle w:val="Normal"/>
+        <w:rPr/>
+      </w:pPr>
+      <w:r>
+        <w:rPr/>
+      </w:r>
+    </w:p>
+    <w:p>
+      <w:pPr>
+        <w:pStyle w:val="Normal"/>
+        <w:rPr/>
+      </w:pPr>
+      <w:r>
+        <w:rPr/>
+      </w:r>
+    </w:p>
+    <w:p>
+      <w:pPr>
+        <w:pStyle w:val="Normal"/>
+        <w:rPr/>
+      </w:pPr>
+      <w:r>
+        <w:rPr/>
+      </w:r>
+    </w:p>
+    <w:p>
+      <w:pPr>
+        <w:pStyle w:val="Normal"/>
+        <w:rPr/>
+      </w:pPr>
+      <w:r>
+        <w:rPr/>
+      </w:r>
+    </w:p>
     <w:tbl>
       <w:tblPr>
         <w:tblStyle w:val="11"/>
@@ -8126,19 +8171,47 @@
         <w:rPr/>
       </w:pPr>
       <w:r>
+        <w:rPr/>
+        <w:t>Evidencia de la realización de alguna actualización (commit), donde se visualice la actualización y el historial de actualizaciones (Versiones)</w:t>
+      </w:r>
+    </w:p>
+    <w:p>
+      <w:pPr>
+        <w:pStyle w:val="ListParagraph"/>
+        <w:numPr>
+          <w:ilvl w:val="0"/>
+          <w:numId w:val="0"/>
+        </w:numPr>
+        <w:ind w:left="720" w:hanging="0"/>
+        <w:jc w:val="both"/>
+        <w:rPr/>
+      </w:pPr>
+      <w:r>
+        <w:rPr/>
+      </w:r>
+    </w:p>
+    <w:p>
+      <w:pPr>
+        <w:pStyle w:val="ListParagraph"/>
+        <w:numPr>
+          <w:ilvl w:val="0"/>
+          <w:numId w:val="0"/>
+        </w:numPr>
+        <w:ind w:left="0" w:hanging="0"/>
+        <w:jc w:val="both"/>
+        <w:rPr/>
+      </w:pPr>
+      <w:r>
+        <w:rPr/>
+        <w:t>https://github.com/christ774/Ciclo4-G7-Tienda-Peluqueria</w:t>
+      </w:r>
+      <w:r>
+        <w:rPr/>
         <w:drawing>
-          <wp:anchor behindDoc="0" distT="0" distB="0" distL="0" distR="0" simplePos="0" locked="0" layoutInCell="0" allowOverlap="1" relativeHeight="17">
-            <wp:simplePos x="0" y="0"/>
-            <wp:positionH relativeFrom="column">
-              <wp:posOffset>196850</wp:posOffset>
-            </wp:positionH>
-            <wp:positionV relativeFrom="paragraph">
-              <wp:posOffset>3817620</wp:posOffset>
-            </wp:positionV>
-            <wp:extent cx="5612130" cy="2846705"/>
+          <wp:inline distT="0" distB="0" distL="0" distR="0">
+            <wp:extent cx="5612130" cy="1795780"/>
             <wp:effectExtent l="0" t="0" r="0" b="0"/>
-            <wp:wrapSquare wrapText="largest"/>
-            <wp:docPr id="6" name="Imagen5" descr=""/>
+            <wp:docPr id="6" name="Imagen 3" descr=""/>
             <wp:cNvGraphicFramePr>
               <a:graphicFrameLocks xmlns:a="http://schemas.openxmlformats.org/drawingml/2006/main" noChangeAspect="1"/>
             </wp:cNvGraphicFramePr>
@@ -8146,7 +8219,7 @@
               <a:graphicData uri="http://schemas.openxmlformats.org/drawingml/2006/picture">
                 <pic:pic xmlns:pic="http://schemas.openxmlformats.org/drawingml/2006/picture">
                   <pic:nvPicPr>
-                    <pic:cNvPr id="6" name="Imagen5" descr=""/>
+                    <pic:cNvPr id="6" name="Imagen 3" descr=""/>
                     <pic:cNvPicPr>
                       <a:picLocks noChangeAspect="1" noChangeArrowheads="1"/>
                     </pic:cNvPicPr>
@@ -8160,7 +8233,7 @@
                   <pic:spPr bwMode="auto">
                     <a:xfrm>
                       <a:off x="0" y="0"/>
-                      <a:ext cx="5612130" cy="2846705"/>
+                      <a:ext cx="5612130" cy="1795780"/>
                     </a:xfrm>
                     <a:prstGeom prst="rect">
                       <a:avLst/>
@@ -8169,51 +8242,30 @@
                 </pic:pic>
               </a:graphicData>
             </a:graphic>
-          </wp:anchor>
+          </wp:inline>
         </w:drawing>
       </w:r>
-      <w:r>
-        <w:rPr/>
-        <w:t>Evidencia de la realización de alguna actualización (commit), donde se visualice la actualización y el historial de actualizaciones (Versiones)</w:t>
-      </w:r>
-    </w:p>
-    <w:p>
-      <w:pPr>
-        <w:pStyle w:val="ListParagraph"/>
-        <w:numPr>
-          <w:ilvl w:val="0"/>
-          <w:numId w:val="0"/>
-        </w:numPr>
-        <w:ind w:left="720" w:hanging="0"/>
-        <w:jc w:val="both"/>
-        <w:rPr/>
-      </w:pPr>
-      <w:r>
-        <w:rPr/>
-      </w:r>
-    </w:p>
-    <w:p>
-      <w:pPr>
-        <w:pStyle w:val="ListParagraph"/>
-        <w:numPr>
-          <w:ilvl w:val="0"/>
-          <w:numId w:val="0"/>
-        </w:numPr>
-        <w:ind w:left="0" w:hanging="0"/>
-        <w:jc w:val="both"/>
-        <w:rPr/>
-      </w:pPr>
-      <w:r>
-        <w:rPr/>
-        <w:t>https://github.com/christ774/Ciclo4-G7-Tienda-Peluqueria</w:t>
-      </w:r>
+    </w:p>
+    <w:p>
+      <w:pPr>
+        <w:pStyle w:val="Normal"/>
+        <w:rPr/>
+      </w:pPr>
       <w:r>
         <w:rPr/>
         <w:drawing>
-          <wp:inline distT="0" distB="0" distL="0" distR="0">
-            <wp:extent cx="5612130" cy="2214245"/>
+          <wp:anchor behindDoc="0" distT="0" distB="0" distL="0" distR="0" simplePos="0" locked="0" layoutInCell="0" allowOverlap="1" relativeHeight="18">
+            <wp:simplePos x="0" y="0"/>
+            <wp:positionH relativeFrom="column">
+              <wp:posOffset>41275</wp:posOffset>
+            </wp:positionH>
+            <wp:positionV relativeFrom="paragraph">
+              <wp:posOffset>168910</wp:posOffset>
+            </wp:positionV>
+            <wp:extent cx="5612130" cy="3012440"/>
             <wp:effectExtent l="0" t="0" r="0" b="0"/>
-            <wp:docPr id="7" name="Imagen 3" descr=""/>
+            <wp:wrapSquare wrapText="largest"/>
+            <wp:docPr id="7" name="Imagen5" descr=""/>
             <wp:cNvGraphicFramePr>
               <a:graphicFrameLocks xmlns:a="http://schemas.openxmlformats.org/drawingml/2006/main" noChangeAspect="1"/>
             </wp:cNvGraphicFramePr>
@@ -8221,7 +8273,7 @@
               <a:graphicData uri="http://schemas.openxmlformats.org/drawingml/2006/picture">
                 <pic:pic xmlns:pic="http://schemas.openxmlformats.org/drawingml/2006/picture">
                   <pic:nvPicPr>
-                    <pic:cNvPr id="7" name="Imagen 3" descr=""/>
+                    <pic:cNvPr id="7" name="Imagen5" descr=""/>
                     <pic:cNvPicPr>
                       <a:picLocks noChangeAspect="1" noChangeArrowheads="1"/>
                     </pic:cNvPicPr>
@@ -8235,7 +8287,7 @@
                   <pic:spPr bwMode="auto">
                     <a:xfrm>
                       <a:off x="0" y="0"/>
-                      <a:ext cx="5612130" cy="2214245"/>
+                      <a:ext cx="5612130" cy="3012440"/>
                     </a:xfrm>
                     <a:prstGeom prst="rect">
                       <a:avLst/>
@@ -8244,8 +8296,80 @@
                 </pic:pic>
               </a:graphicData>
             </a:graphic>
-          </wp:inline>
+          </wp:anchor>
         </w:drawing>
+      </w:r>
+    </w:p>
+    <w:p>
+      <w:pPr>
+        <w:pStyle w:val="Normal"/>
+        <w:rPr/>
+      </w:pPr>
+      <w:r>
+        <w:rPr/>
+      </w:r>
+    </w:p>
+    <w:p>
+      <w:pPr>
+        <w:pStyle w:val="Normal"/>
+        <w:rPr/>
+      </w:pPr>
+      <w:r>
+        <w:rPr/>
+        <w:drawing>
+          <wp:anchor behindDoc="0" distT="0" distB="0" distL="0" distR="0" simplePos="0" locked="0" layoutInCell="0" allowOverlap="1" relativeHeight="26">
+            <wp:simplePos x="0" y="0"/>
+            <wp:positionH relativeFrom="column">
+              <wp:posOffset>-66675</wp:posOffset>
+            </wp:positionH>
+            <wp:positionV relativeFrom="paragraph">
+              <wp:posOffset>857250</wp:posOffset>
+            </wp:positionV>
+            <wp:extent cx="5612130" cy="3968115"/>
+            <wp:effectExtent l="0" t="0" r="0" b="0"/>
+            <wp:wrapSquare wrapText="largest"/>
+            <wp:docPr id="8" name="Imagen4" descr=""/>
+            <wp:cNvGraphicFramePr>
+              <a:graphicFrameLocks xmlns:a="http://schemas.openxmlformats.org/drawingml/2006/main" noChangeAspect="1"/>
+            </wp:cNvGraphicFramePr>
+            <a:graphic xmlns:a="http://schemas.openxmlformats.org/drawingml/2006/main">
+              <a:graphicData uri="http://schemas.openxmlformats.org/drawingml/2006/picture">
+                <pic:pic xmlns:pic="http://schemas.openxmlformats.org/drawingml/2006/picture">
+                  <pic:nvPicPr>
+                    <pic:cNvPr id="8" name="Imagen4" descr=""/>
+                    <pic:cNvPicPr>
+                      <a:picLocks noChangeAspect="1" noChangeArrowheads="1"/>
+                    </pic:cNvPicPr>
+                  </pic:nvPicPr>
+                  <pic:blipFill>
+                    <a:blip r:embed="rId9"/>
+                    <a:stretch>
+                      <a:fillRect/>
+                    </a:stretch>
+                  </pic:blipFill>
+                  <pic:spPr bwMode="auto">
+                    <a:xfrm>
+                      <a:off x="0" y="0"/>
+                      <a:ext cx="5612130" cy="3968115"/>
+                    </a:xfrm>
+                    <a:prstGeom prst="rect">
+                      <a:avLst/>
+                    </a:prstGeom>
+                  </pic:spPr>
+                </pic:pic>
+              </a:graphicData>
+            </a:graphic>
+          </wp:anchor>
+        </w:drawing>
+      </w:r>
+    </w:p>
+    <w:p>
+      <w:pPr>
+        <w:pStyle w:val="Normal"/>
+        <w:rPr/>
+      </w:pPr>
+      <w:r>
+        <w:rPr/>
       </w:r>
     </w:p>
     <w:p>
@@ -8491,7 +8615,7 @@
       <w:r>
         <w:rPr/>
         <w:drawing>
-          <wp:anchor behindDoc="0" distT="0" distB="0" distL="0" distR="0" simplePos="0" locked="0" layoutInCell="0" allowOverlap="1" relativeHeight="24">
+          <wp:anchor behindDoc="0" distT="0" distB="0" distL="0" distR="0" simplePos="0" locked="0" layoutInCell="0" allowOverlap="1" relativeHeight="25">
             <wp:simplePos x="0" y="0"/>
             <wp:positionH relativeFrom="column">
               <wp:posOffset>0</wp:posOffset>
@@ -8502,7 +8626,7 @@
             <wp:extent cx="5612130" cy="2239010"/>
             <wp:effectExtent l="0" t="0" r="0" b="0"/>
             <wp:wrapSquare wrapText="largest"/>
-            <wp:docPr id="8" name="Imagen14" descr=""/>
+            <wp:docPr id="9" name="Imagen14" descr=""/>
             <wp:cNvGraphicFramePr>
               <a:graphicFrameLocks xmlns:a="http://schemas.openxmlformats.org/drawingml/2006/main" noChangeAspect="1"/>
             </wp:cNvGraphicFramePr>
@@ -8510,13 +8634,13 @@
               <a:graphicData uri="http://schemas.openxmlformats.org/drawingml/2006/picture">
                 <pic:pic xmlns:pic="http://schemas.openxmlformats.org/drawingml/2006/picture">
                   <pic:nvPicPr>
-                    <pic:cNvPr id="8" name="Imagen14" descr=""/>
+                    <pic:cNvPr id="9" name="Imagen14" descr=""/>
                     <pic:cNvPicPr>
                       <a:picLocks noChangeAspect="1" noChangeArrowheads="1"/>
                     </pic:cNvPicPr>
                   </pic:nvPicPr>
                   <pic:blipFill>
-                    <a:blip r:embed="rId9"/>
+                    <a:blip r:embed="rId10"/>
                     <a:stretch>
                       <a:fillRect/>
                     </a:stretch>
@@ -8546,7 +8670,7 @@
       <w:r>
         <w:rPr/>
         <w:drawing>
-          <wp:anchor behindDoc="0" distT="0" distB="0" distL="0" distR="0" simplePos="0" locked="0" layoutInCell="0" allowOverlap="1" relativeHeight="23">
+          <wp:anchor behindDoc="0" distT="0" distB="0" distL="0" distR="0" simplePos="0" locked="0" layoutInCell="0" allowOverlap="1" relativeHeight="24">
             <wp:simplePos x="0" y="0"/>
             <wp:positionH relativeFrom="column">
               <wp:posOffset>-47625</wp:posOffset>
@@ -8557,7 +8681,7 @@
             <wp:extent cx="5612130" cy="1859915"/>
             <wp:effectExtent l="0" t="0" r="0" b="0"/>
             <wp:wrapSquare wrapText="largest"/>
-            <wp:docPr id="9" name="Imagen13" descr=""/>
+            <wp:docPr id="10" name="Imagen13" descr=""/>
             <wp:cNvGraphicFramePr>
               <a:graphicFrameLocks xmlns:a="http://schemas.openxmlformats.org/drawingml/2006/main" noChangeAspect="1"/>
             </wp:cNvGraphicFramePr>
@@ -8565,13 +8689,13 @@
               <a:graphicData uri="http://schemas.openxmlformats.org/drawingml/2006/picture">
                 <pic:pic xmlns:pic="http://schemas.openxmlformats.org/drawingml/2006/picture">
                   <pic:nvPicPr>
-                    <pic:cNvPr id="9" name="Imagen13" descr=""/>
+                    <pic:cNvPr id="10" name="Imagen13" descr=""/>
                     <pic:cNvPicPr>
                       <a:picLocks noChangeAspect="1" noChangeArrowheads="1"/>
                     </pic:cNvPicPr>
                   </pic:nvPicPr>
                   <pic:blipFill>
-                    <a:blip r:embed="rId10"/>
+                    <a:blip r:embed="rId11"/>
                     <a:stretch>
                       <a:fillRect/>
                     </a:stretch>
@@ -8601,7 +8725,7 @@
       <w:r>
         <w:rPr/>
         <w:drawing>
-          <wp:anchor behindDoc="0" distT="0" distB="0" distL="0" distR="0" simplePos="0" locked="0" layoutInCell="0" allowOverlap="1" relativeHeight="22">
+          <wp:anchor behindDoc="0" distT="0" distB="0" distL="0" distR="0" simplePos="0" locked="0" layoutInCell="0" allowOverlap="1" relativeHeight="23">
             <wp:simplePos x="0" y="0"/>
             <wp:positionH relativeFrom="column">
               <wp:posOffset>-47625</wp:posOffset>
@@ -8612,7 +8736,7 @@
             <wp:extent cx="5612130" cy="1824990"/>
             <wp:effectExtent l="0" t="0" r="0" b="0"/>
             <wp:wrapSquare wrapText="largest"/>
-            <wp:docPr id="10" name="Imagen11" descr=""/>
+            <wp:docPr id="11" name="Imagen11" descr=""/>
             <wp:cNvGraphicFramePr>
               <a:graphicFrameLocks xmlns:a="http://schemas.openxmlformats.org/drawingml/2006/main" noChangeAspect="1"/>
             </wp:cNvGraphicFramePr>
@@ -8620,13 +8744,13 @@
               <a:graphicData uri="http://schemas.openxmlformats.org/drawingml/2006/picture">
                 <pic:pic xmlns:pic="http://schemas.openxmlformats.org/drawingml/2006/picture">
                   <pic:nvPicPr>
-                    <pic:cNvPr id="10" name="Imagen11" descr=""/>
+                    <pic:cNvPr id="11" name="Imagen11" descr=""/>
                     <pic:cNvPicPr>
                       <a:picLocks noChangeAspect="1" noChangeArrowheads="1"/>
                     </pic:cNvPicPr>
                   </pic:nvPicPr>
                   <pic:blipFill>
-                    <a:blip r:embed="rId11"/>
+                    <a:blip r:embed="rId12"/>
                     <a:stretch>
                       <a:fillRect/>
                     </a:stretch>
@@ -8658,12 +8782,12 @@
       </w:r>
     </w:p>
     <w:sectPr>
-      <w:headerReference w:type="even" r:id="rId12"/>
-      <w:headerReference w:type="default" r:id="rId13"/>
-      <w:headerReference w:type="first" r:id="rId14"/>
-      <w:footerReference w:type="even" r:id="rId15"/>
-      <w:footerReference w:type="default" r:id="rId16"/>
-      <w:footerReference w:type="first" r:id="rId17"/>
+      <w:headerReference w:type="even" r:id="rId13"/>
+      <w:headerReference w:type="default" r:id="rId14"/>
+      <w:headerReference w:type="first" r:id="rId15"/>
+      <w:footerReference w:type="even" r:id="rId16"/>
+      <w:footerReference w:type="default" r:id="rId17"/>
+      <w:footerReference w:type="first" r:id="rId18"/>
       <w:type w:val="nextPage"/>
       <w:pgSz w:w="12240" w:h="15840"/>
       <w:pgMar w:left="1701" w:right="1701" w:gutter="0" w:header="708" w:top="1417" w:footer="708" w:bottom="1417"/>
@@ -8732,7 +8856,7 @@
         <wp:inline distT="0" distB="0" distL="0" distR="0">
           <wp:extent cx="4400550" cy="1038225"/>
           <wp:effectExtent l="0" t="0" r="0" b="0"/>
-          <wp:docPr id="11" name="Imagen1" descr="Imagen que contiene Icono&#10;&#10;Descripción generada automáticamente"/>
+          <wp:docPr id="12" name="Imagen1" descr="Imagen que contiene Icono&#10;&#10;Descripción generada automáticamente"/>
           <wp:cNvGraphicFramePr>
             <a:graphicFrameLocks xmlns:a="http://schemas.openxmlformats.org/drawingml/2006/main" noChangeAspect="1"/>
           </wp:cNvGraphicFramePr>
@@ -8740,7 +8864,7 @@
             <a:graphicData uri="http://schemas.openxmlformats.org/drawingml/2006/picture">
               <pic:pic xmlns:pic="http://schemas.openxmlformats.org/drawingml/2006/picture">
                 <pic:nvPicPr>
-                  <pic:cNvPr id="11" name="Imagen1" descr="Imagen que contiene Icono&#10;&#10;Descripción generada automáticamente"/>
+                  <pic:cNvPr id="12" name="Imagen1" descr="Imagen que contiene Icono&#10;&#10;Descripción generada automáticamente"/>
                   <pic:cNvPicPr>
                     <a:picLocks noChangeAspect="1" noChangeArrowheads="1"/>
                   </pic:cNvPicPr>
@@ -8793,7 +8917,7 @@
         <wp:inline distT="0" distB="0" distL="0" distR="0">
           <wp:extent cx="4400550" cy="1038225"/>
           <wp:effectExtent l="0" t="0" r="0" b="0"/>
-          <wp:docPr id="12" name="Imagen7" descr="Imagen que contiene Icono&#10;&#10;Descripción generada automáticamente"/>
+          <wp:docPr id="13" name="Imagen7" descr="Imagen que contiene Icono&#10;&#10;Descripción generada automáticamente"/>
           <wp:cNvGraphicFramePr>
             <a:graphicFrameLocks xmlns:a="http://schemas.openxmlformats.org/drawingml/2006/main" noChangeAspect="1"/>
           </wp:cNvGraphicFramePr>
@@ -8801,7 +8925,7 @@
             <a:graphicData uri="http://schemas.openxmlformats.org/drawingml/2006/picture">
               <pic:pic xmlns:pic="http://schemas.openxmlformats.org/drawingml/2006/picture">
                 <pic:nvPicPr>
-                  <pic:cNvPr id="12" name="Imagen7" descr="Imagen que contiene Icono&#10;&#10;Descripción generada automáticamente"/>
+                  <pic:cNvPr id="13" name="Imagen7" descr="Imagen que contiene Icono&#10;&#10;Descripción generada automáticamente"/>
                   <pic:cNvPicPr>
                     <a:picLocks noChangeAspect="1" noChangeArrowheads="1"/>
                   </pic:cNvPicPr>
@@ -8855,7 +8979,7 @@
         <wp:inline distT="0" distB="0" distL="0" distR="0">
           <wp:extent cx="4400550" cy="1038225"/>
           <wp:effectExtent l="0" t="0" r="0" b="0"/>
-          <wp:docPr id="13" name="Imagen7" descr="Imagen que contiene Icono&#10;&#10;Descripción generada automáticamente"/>
+          <wp:docPr id="14" name="Imagen7" descr="Imagen que contiene Icono&#10;&#10;Descripción generada automáticamente"/>
           <wp:cNvGraphicFramePr>
             <a:graphicFrameLocks xmlns:a="http://schemas.openxmlformats.org/drawingml/2006/main" noChangeAspect="1"/>
           </wp:cNvGraphicFramePr>
@@ -8863,7 +8987,7 @@
             <a:graphicData uri="http://schemas.openxmlformats.org/drawingml/2006/picture">
               <pic:pic xmlns:pic="http://schemas.openxmlformats.org/drawingml/2006/picture">
                 <pic:nvPicPr>
-                  <pic:cNvPr id="13" name="Imagen7" descr="Imagen que contiene Icono&#10;&#10;Descripción generada automáticamente"/>
+                  <pic:cNvPr id="14" name="Imagen7" descr="Imagen que contiene Icono&#10;&#10;Descripción generada automáticamente"/>
                   <pic:cNvPicPr>
                     <a:picLocks noChangeAspect="1" noChangeArrowheads="1"/>
                   </pic:cNvPicPr>

</xml_diff>